<commit_message>
Final updates before production
</commit_message>
<xml_diff>
--- a/nostarch/word/05-tables-FS-DK.docx
+++ b/nostarch/word/05-tables-FS-DK.docx
@@ -13,10 +13,7 @@
         <w:pStyle w:val="ChapterTitle"/>
       </w:pPr>
       <w:r>
-        <w:t>effective</w:t>
-      </w:r>
-      <w:r>
-        <w:t xml:space="preserve"> Tables</w:t>
+        <w:t>effective Tables</w:t>
       </w:r>
     </w:p>
     <w:p>
@@ -693,22 +690,7 @@
         <w:pStyle w:val="Body"/>
       </w:pPr>
       <w:r>
-        <w:t>O</w:t>
-      </w:r>
-      <w:r>
-        <w:t>ne of the most important principles of table design is to minimize clutter</w:t>
-      </w:r>
-      <w:r>
-        <w:t>, and</w:t>
-      </w:r>
-      <w:r>
-        <w:t xml:space="preserve"> </w:t>
-      </w:r>
-      <w:r>
-        <w:t>w</w:t>
-      </w:r>
-      <w:r>
-        <w:t>e can do this by removing unnecessary elements. A common source of clutter in tables is gridlines. Often, tables look like Figure 5-1.</w:t>
+        <w:t>One of the most important principles of table design is to minimize clutter, and we can do this by removing unnecessary elements. A common source of clutter in tables is gridlines. Often, tables look like Figure 5-1.</w:t>
       </w:r>
     </w:p>
     <w:p>
@@ -1916,16 +1898,7 @@
         <w:pStyle w:val="Body"/>
       </w:pPr>
       <w:r>
-        <w:t>S</w:t>
-      </w:r>
-      <w:r>
-        <w:t>tart</w:t>
-      </w:r>
-      <w:r>
-        <w:t>ing</w:t>
-      </w:r>
-      <w:r>
-        <w:t xml:space="preserve"> with the </w:t>
+        <w:t xml:space="preserve">Starting with the </w:t>
       </w:r>
       <w:proofErr w:type="spellStart"/>
       <w:r>
@@ -2107,19 +2080,13 @@
         <w:pStyle w:val="CaptionLine"/>
       </w:pPr>
       <w:r>
-        <w:t>Making the</w:t>
-      </w:r>
-      <w:r>
-        <w:t xml:space="preserve"> header row </w:t>
+        <w:t xml:space="preserve">Making the header row </w:t>
       </w:r>
       <w:r>
         <w:t>more obvious</w:t>
       </w:r>
       <w:r>
-        <w:t xml:space="preserve"> using </w:t>
-      </w:r>
-      <w:r>
-        <w:t>bold</w:t>
+        <w:t xml:space="preserve"> using bold</w:t>
       </w:r>
     </w:p>
     <w:p>
@@ -2283,25 +2250,7 @@
         <w:pStyle w:val="CaptionLine"/>
       </w:pPr>
       <w:r>
-        <w:t>Comparing numerical data</w:t>
-      </w:r>
-      <w:r>
-        <w:t xml:space="preserve"> aligned to the left</w:t>
-      </w:r>
-      <w:r>
-        <w:t xml:space="preserve"> (1952)</w:t>
-      </w:r>
-      <w:r>
-        <w:t>, center</w:t>
-      </w:r>
-      <w:r>
-        <w:t xml:space="preserve"> (1972)</w:t>
-      </w:r>
-      <w:r>
-        <w:t>, and right</w:t>
-      </w:r>
-      <w:r>
-        <w:t xml:space="preserve"> (1992)</w:t>
+        <w:t>Comparing numerical data aligned to the left (1952), center (1972), and right (1992)</w:t>
       </w:r>
     </w:p>
     <w:p>
@@ -2936,19 +2885,13 @@
         <w:pStyle w:val="CaptionLine"/>
       </w:pPr>
       <w:r>
-        <w:t>C</w:t>
-      </w:r>
-      <w:r>
-        <w:t>enter</w:t>
+        <w:t>Center</w:t>
       </w:r>
       <w:r>
         <w:t>-</w:t>
       </w:r>
       <w:r>
-        <w:t>aligned</w:t>
-      </w:r>
-      <w:r>
-        <w:t xml:space="preserve"> text can be hard to read</w:t>
+        <w:t>aligned text can be hard to read</w:t>
       </w:r>
       <w:r>
         <w:t>, especially when it includes longer values</w:t>
@@ -3714,19 +3657,7 @@
         <w:pStyle w:val="CaptionLine"/>
       </w:pPr>
       <w:r>
-        <w:t>Rounding dollar amounts to whole numbers</w:t>
-      </w:r>
-      <w:r>
-        <w:t xml:space="preserve"> and </w:t>
-      </w:r>
-      <w:r>
-        <w:t xml:space="preserve">adding </w:t>
-      </w:r>
-      <w:r>
-        <w:t xml:space="preserve">dollar signs </w:t>
-      </w:r>
-      <w:r>
-        <w:t>can simplify data.</w:t>
+        <w:t>Rounding dollar amounts to whole numbers and adding dollar signs can simplify data.</w:t>
       </w:r>
     </w:p>
     <w:p>
@@ -5286,6 +5217,7 @@
         <w:t xml:space="preserve">. Then </w:t>
       </w:r>
       <w:commentRangeStart w:id="16"/>
+      <w:commentRangeStart w:id="17"/>
       <w:commentRangeEnd w:id="16"/>
       <w:r>
         <w:rPr>
@@ -5295,6 +5227,16 @@
           <w:lang w:eastAsia="en-US"/>
         </w:rPr>
         <w:commentReference w:id="16"/>
+      </w:r>
+      <w:commentRangeEnd w:id="17"/>
+      <w:r>
+        <w:rPr>
+          <w:rStyle w:val="CommentReference"/>
+          <w:rFonts w:asciiTheme="minorHAnsi" w:hAnsiTheme="minorHAnsi" w:cstheme="minorBidi"/>
+          <w:color w:val="auto"/>
+          <w:lang w:eastAsia="en-US"/>
+        </w:rPr>
+        <w:commentReference w:id="17"/>
       </w:r>
       <w:r>
         <w:t>take a look at tables on the FiveThirtyEight website. You should see similarities to the one in Figure 5-1</w:t>
@@ -5388,8 +5330,8 @@
       <w:pPr>
         <w:pStyle w:val="Body"/>
       </w:pPr>
-      <w:bookmarkStart w:id="17" w:name="OLE_LINK10"/>
-      <w:bookmarkStart w:id="18" w:name="OLE_LINK11"/>
+      <w:bookmarkStart w:id="18" w:name="OLE_LINK10"/>
+      <w:bookmarkStart w:id="19" w:name="OLE_LINK11"/>
       <w:r>
         <w:t xml:space="preserve">Add-on packages like </w:t>
       </w:r>
@@ -5458,22 +5400,22 @@
       <w:pPr>
         <w:pStyle w:val="HeadA"/>
       </w:pPr>
-      <w:bookmarkStart w:id="19" w:name="_Toc8"/>
-      <w:bookmarkStart w:id="20" w:name="conclusion"/>
-      <w:bookmarkEnd w:id="17"/>
+      <w:bookmarkStart w:id="20" w:name="_Toc8"/>
+      <w:bookmarkStart w:id="21" w:name="conclusion"/>
       <w:bookmarkEnd w:id="18"/>
+      <w:bookmarkEnd w:id="19"/>
       <w:r>
         <w:lastRenderedPageBreak/>
         <w:t>Conclusion</w:t>
       </w:r>
-      <w:bookmarkEnd w:id="19"/>
+      <w:bookmarkEnd w:id="20"/>
     </w:p>
     <w:p>
       <w:pPr>
         <w:pStyle w:val="Body"/>
       </w:pPr>
-      <w:bookmarkStart w:id="21" w:name="OLE_LINK12"/>
-      <w:bookmarkStart w:id="22" w:name="OLE_LINK13"/>
+      <w:bookmarkStart w:id="22" w:name="OLE_LINK12"/>
+      <w:bookmarkStart w:id="23" w:name="OLE_LINK13"/>
       <w:r>
         <w:t>Many of the tweaks we made to our table are quite subtle. Changes like removing excess gridlines, bolding header text, right</w:t>
       </w:r>
@@ -5524,15 +5466,15 @@
       </w:r>
       <w:bookmarkEnd w:id="13"/>
       <w:bookmarkEnd w:id="15"/>
-      <w:bookmarkEnd w:id="20"/>
+      <w:bookmarkEnd w:id="21"/>
     </w:p>
     <w:p>
       <w:pPr>
         <w:pStyle w:val="HeadA"/>
       </w:pPr>
-      <w:bookmarkStart w:id="23" w:name="_Hlk137816096"/>
-      <w:bookmarkEnd w:id="21"/>
+      <w:bookmarkStart w:id="24" w:name="_Hlk137816096"/>
       <w:bookmarkEnd w:id="22"/>
+      <w:bookmarkEnd w:id="23"/>
       <w:r>
         <w:t>Learn More</w:t>
       </w:r>
@@ -5664,7 +5606,7 @@
       <w:r>
         <w:t xml:space="preserve"> </w:t>
       </w:r>
-      <w:bookmarkEnd w:id="23"/>
+      <w:bookmarkEnd w:id="24"/>
       <w:r>
         <w:rPr>
           <w:rStyle w:val="LinkURL"/>
@@ -5701,24 +5643,45 @@
       </w:r>
     </w:p>
   </w:comment>
+  <w:comment w:id="17" w:author="David Keyes" w:date="2023-09-25T15:26:00Z" w:initials="DK">
+    <w:p>
+      <w:r>
+        <w:rPr>
+          <w:rStyle w:val="CommentReference"/>
+        </w:rPr>
+        <w:annotationRef/>
+      </w:r>
+      <w:r>
+        <w:rPr>
+          <w:color w:val="000000"/>
+          <w:sz w:val="20"/>
+          <w:szCs w:val="20"/>
+        </w:rPr>
+        <w:t>Ok</w:t>
+      </w:r>
+    </w:p>
+  </w:comment>
 </w:comments>
 </file>
 
 <file path=word/commentsExtended.xml><?xml version="1.0" encoding="utf-8"?>
 <w15:commentsEx xmlns:wpc="http://schemas.microsoft.com/office/word/2010/wordprocessingCanvas" xmlns:cx="http://schemas.microsoft.com/office/drawing/2014/chartex" xmlns:cx1="http://schemas.microsoft.com/office/drawing/2015/9/8/chartex" xmlns:cx2="http://schemas.microsoft.com/office/drawing/2015/10/21/chartex" xmlns:cx3="http://schemas.microsoft.com/office/drawing/2016/5/9/chartex" xmlns:cx4="http://schemas.microsoft.com/office/drawing/2016/5/10/chartex" xmlns:cx5="http://schemas.microsoft.com/office/drawing/2016/5/11/chartex" xmlns:cx6="http://schemas.microsoft.com/office/drawing/2016/5/12/chartex" xmlns:cx7="http://schemas.microsoft.com/office/drawing/2016/5/13/chartex" xmlns:cx8="http://schemas.microsoft.com/office/drawing/2016/5/14/chartex" xmlns:mc="http://schemas.openxmlformats.org/markup-compatibility/2006" xmlns:aink="http://schemas.microsoft.com/office/drawing/2016/ink" xmlns:am3d="http://schemas.microsoft.com/office/drawing/2017/model3d" xmlns:o="urn:schemas-microsoft-com:office:office" xmlns:oel="http://schemas.microsoft.com/office/2019/extlst" xmlns:r="http://schemas.openxmlformats.org/officeDocument/2006/relationships" xmlns:m="http://schemas.openxmlformats.org/officeDocument/2006/math" xmlns:v="urn:schemas-microsoft-com:vml" xmlns:wp14="http://schemas.microsoft.com/office/word/2010/wordprocessingDrawing" xmlns:wp="http://schemas.openxmlformats.org/drawingml/2006/wordprocessingDrawing" xmlns:w10="urn:schemas-microsoft-com:office:word" xmlns:w="http://schemas.openxmlformats.org/wordprocessingml/2006/main" xmlns:w14="http://schemas.microsoft.com/office/word/2010/wordml" xmlns:w15="http://schemas.microsoft.com/office/word/2012/wordml" xmlns:w16cex="http://schemas.microsoft.com/office/word/2018/wordml/cex" xmlns:w16cid="http://schemas.microsoft.com/office/word/2016/wordml/cid" xmlns:w16="http://schemas.microsoft.com/office/word/2018/wordml" xmlns:w16sdtdh="http://schemas.microsoft.com/office/word/2020/wordml/sdtdatahash" xmlns:w16se="http://schemas.microsoft.com/office/word/2015/wordml/symex" xmlns:wpg="http://schemas.microsoft.com/office/word/2010/wordprocessingGroup" xmlns:wpi="http://schemas.microsoft.com/office/word/2010/wordprocessingInk" xmlns:wne="http://schemas.microsoft.com/office/word/2006/wordml" xmlns:wps="http://schemas.microsoft.com/office/word/2010/wordprocessingShape" mc:Ignorable="w14 w15 w16se w16cid w16 w16cex w16sdtdh wp14">
   <w15:commentEx w15:paraId="47EF46A3" w15:done="0"/>
+  <w15:commentEx w15:paraId="465DEF27" w15:paraIdParent="47EF46A3" w15:done="0"/>
 </w15:commentsEx>
 </file>
 
 <file path=word/commentsExtensible.xml><?xml version="1.0" encoding="utf-8"?>
 <w16cex:commentsExtensible xmlns:wpc="http://schemas.microsoft.com/office/word/2010/wordprocessingCanvas" xmlns:cx="http://schemas.microsoft.com/office/drawing/2014/chartex" xmlns:cx1="http://schemas.microsoft.com/office/drawing/2015/9/8/chartex" xmlns:cx2="http://schemas.microsoft.com/office/drawing/2015/10/21/chartex" xmlns:cx3="http://schemas.microsoft.com/office/drawing/2016/5/9/chartex" xmlns:cx4="http://schemas.microsoft.com/office/drawing/2016/5/10/chartex" xmlns:cx5="http://schemas.microsoft.com/office/drawing/2016/5/11/chartex" xmlns:cx6="http://schemas.microsoft.com/office/drawing/2016/5/12/chartex" xmlns:cx7="http://schemas.microsoft.com/office/drawing/2016/5/13/chartex" xmlns:cx8="http://schemas.microsoft.com/office/drawing/2016/5/14/chartex" xmlns:mc="http://schemas.openxmlformats.org/markup-compatibility/2006" xmlns:aink="http://schemas.microsoft.com/office/drawing/2016/ink" xmlns:am3d="http://schemas.microsoft.com/office/drawing/2017/model3d" xmlns:o="urn:schemas-microsoft-com:office:office" xmlns:oel="http://schemas.microsoft.com/office/2019/extlst" xmlns:r="http://schemas.openxmlformats.org/officeDocument/2006/relationships" xmlns:m="http://schemas.openxmlformats.org/officeDocument/2006/math" xmlns:v="urn:schemas-microsoft-com:vml" xmlns:wp14="http://schemas.microsoft.com/office/word/2010/wordprocessingDrawing" xmlns:wp="http://schemas.openxmlformats.org/drawingml/2006/wordprocessingDrawing" xmlns:w10="urn:schemas-microsoft-com:office:word" xmlns:w="http://schemas.openxmlformats.org/wordprocessingml/2006/main" xmlns:w14="http://schemas.microsoft.com/office/word/2010/wordml" xmlns:w15="http://schemas.microsoft.com/office/word/2012/wordml" xmlns:w16cex="http://schemas.microsoft.com/office/word/2018/wordml/cex" xmlns:w16cid="http://schemas.microsoft.com/office/word/2016/wordml/cid" xmlns:w16="http://schemas.microsoft.com/office/word/2018/wordml" xmlns:w16sdtdh="http://schemas.microsoft.com/office/word/2020/wordml/sdtdatahash" xmlns:w16se="http://schemas.microsoft.com/office/word/2015/wordml/symex" xmlns:wpg="http://schemas.microsoft.com/office/word/2010/wordprocessingGroup" xmlns:wpi="http://schemas.microsoft.com/office/word/2010/wordprocessingInk" xmlns:wne="http://schemas.microsoft.com/office/word/2006/wordml" xmlns:wps="http://schemas.microsoft.com/office/word/2010/wordprocessingShape" mc:Ignorable="w14 w15 w16se w16cid w16 w16cex w16sdtdh wp14">
   <w16cex:commentExtensible w16cex:durableId="28B2FDA6" w16cex:dateUtc="2023-09-18T21:47:00Z"/>
+  <w16cex:commentExtensible w16cex:durableId="03C144E8" w16cex:dateUtc="2023-09-25T22:26:00Z"/>
 </w16cex:commentsExtensible>
 </file>
 
 <file path=word/commentsIds.xml><?xml version="1.0" encoding="utf-8"?>
 <w16cid:commentsIds xmlns:wpc="http://schemas.microsoft.com/office/word/2010/wordprocessingCanvas" xmlns:cx="http://schemas.microsoft.com/office/drawing/2014/chartex" xmlns:cx1="http://schemas.microsoft.com/office/drawing/2015/9/8/chartex" xmlns:cx2="http://schemas.microsoft.com/office/drawing/2015/10/21/chartex" xmlns:cx3="http://schemas.microsoft.com/office/drawing/2016/5/9/chartex" xmlns:cx4="http://schemas.microsoft.com/office/drawing/2016/5/10/chartex" xmlns:cx5="http://schemas.microsoft.com/office/drawing/2016/5/11/chartex" xmlns:cx6="http://schemas.microsoft.com/office/drawing/2016/5/12/chartex" xmlns:cx7="http://schemas.microsoft.com/office/drawing/2016/5/13/chartex" xmlns:cx8="http://schemas.microsoft.com/office/drawing/2016/5/14/chartex" xmlns:mc="http://schemas.openxmlformats.org/markup-compatibility/2006" xmlns:aink="http://schemas.microsoft.com/office/drawing/2016/ink" xmlns:am3d="http://schemas.microsoft.com/office/drawing/2017/model3d" xmlns:o="urn:schemas-microsoft-com:office:office" xmlns:oel="http://schemas.microsoft.com/office/2019/extlst" xmlns:r="http://schemas.openxmlformats.org/officeDocument/2006/relationships" xmlns:m="http://schemas.openxmlformats.org/officeDocument/2006/math" xmlns:v="urn:schemas-microsoft-com:vml" xmlns:wp14="http://schemas.microsoft.com/office/word/2010/wordprocessingDrawing" xmlns:wp="http://schemas.openxmlformats.org/drawingml/2006/wordprocessingDrawing" xmlns:w10="urn:schemas-microsoft-com:office:word" xmlns:w="http://schemas.openxmlformats.org/wordprocessingml/2006/main" xmlns:w14="http://schemas.microsoft.com/office/word/2010/wordml" xmlns:w15="http://schemas.microsoft.com/office/word/2012/wordml" xmlns:w16cex="http://schemas.microsoft.com/office/word/2018/wordml/cex" xmlns:w16cid="http://schemas.microsoft.com/office/word/2016/wordml/cid" xmlns:w16="http://schemas.microsoft.com/office/word/2018/wordml" xmlns:w16sdtdh="http://schemas.microsoft.com/office/word/2020/wordml/sdtdatahash" xmlns:w16se="http://schemas.microsoft.com/office/word/2015/wordml/symex" xmlns:wpg="http://schemas.microsoft.com/office/word/2010/wordprocessingGroup" xmlns:wpi="http://schemas.microsoft.com/office/word/2010/wordprocessingInk" xmlns:wne="http://schemas.microsoft.com/office/word/2006/wordml" xmlns:wps="http://schemas.microsoft.com/office/word/2010/wordprocessingShape" mc:Ignorable="w14 w15 w16se w16cid w16 w16cex w16sdtdh wp14">
   <w16cid:commentId w16cid:paraId="47EF46A3" w16cid:durableId="28B2FDA6"/>
+  <w16cid:commentId w16cid:paraId="465DEF27" w16cid:durableId="03C144E8"/>
 </w16cid:commentsIds>
 </file>
 
@@ -9197,6 +9160,9 @@
 <w15:people xmlns:wpc="http://schemas.microsoft.com/office/word/2010/wordprocessingCanvas" xmlns:cx="http://schemas.microsoft.com/office/drawing/2014/chartex" xmlns:cx1="http://schemas.microsoft.com/office/drawing/2015/9/8/chartex" xmlns:cx2="http://schemas.microsoft.com/office/drawing/2015/10/21/chartex" xmlns:cx3="http://schemas.microsoft.com/office/drawing/2016/5/9/chartex" xmlns:cx4="http://schemas.microsoft.com/office/drawing/2016/5/10/chartex" xmlns:cx5="http://schemas.microsoft.com/office/drawing/2016/5/11/chartex" xmlns:cx6="http://schemas.microsoft.com/office/drawing/2016/5/12/chartex" xmlns:cx7="http://schemas.microsoft.com/office/drawing/2016/5/13/chartex" xmlns:cx8="http://schemas.microsoft.com/office/drawing/2016/5/14/chartex" xmlns:mc="http://schemas.openxmlformats.org/markup-compatibility/2006" xmlns:aink="http://schemas.microsoft.com/office/drawing/2016/ink" xmlns:am3d="http://schemas.microsoft.com/office/drawing/2017/model3d" xmlns:o="urn:schemas-microsoft-com:office:office" xmlns:oel="http://schemas.microsoft.com/office/2019/extlst" xmlns:r="http://schemas.openxmlformats.org/officeDocument/2006/relationships" xmlns:m="http://schemas.openxmlformats.org/officeDocument/2006/math" xmlns:v="urn:schemas-microsoft-com:vml" xmlns:wp14="http://schemas.microsoft.com/office/word/2010/wordprocessingDrawing" xmlns:wp="http://schemas.openxmlformats.org/drawingml/2006/wordprocessingDrawing" xmlns:w10="urn:schemas-microsoft-com:office:word" xmlns:w="http://schemas.openxmlformats.org/wordprocessingml/2006/main" xmlns:w14="http://schemas.microsoft.com/office/word/2010/wordml" xmlns:w15="http://schemas.microsoft.com/office/word/2012/wordml" xmlns:w16cex="http://schemas.microsoft.com/office/word/2018/wordml/cex" xmlns:w16cid="http://schemas.microsoft.com/office/word/2016/wordml/cid" xmlns:w16="http://schemas.microsoft.com/office/word/2018/wordml" xmlns:w16sdtdh="http://schemas.microsoft.com/office/word/2020/wordml/sdtdatahash" xmlns:w16se="http://schemas.microsoft.com/office/word/2015/wordml/symex" xmlns:wpg="http://schemas.microsoft.com/office/word/2010/wordprocessingGroup" xmlns:wpi="http://schemas.microsoft.com/office/word/2010/wordprocessingInk" xmlns:wne="http://schemas.microsoft.com/office/word/2006/wordml" xmlns:wps="http://schemas.microsoft.com/office/word/2010/wordprocessingShape" mc:Ignorable="w14 w15 w16se w16cid w16 w16cex w16sdtdh wp14">
   <w15:person w15:author="Frances">
     <w15:presenceInfo w15:providerId="None" w15:userId="Frances"/>
+  </w15:person>
+  <w15:person w15:author="David Keyes">
+    <w15:presenceInfo w15:providerId="Windows Live" w15:userId="04479451ba38cfe6"/>
   </w15:person>
 </w15:people>
 </file>

</xml_diff>